<commit_message>
Tuesday: Final correlation analysis underway...
</commit_message>
<xml_diff>
--- a/paper/SL_v3.docx
+++ b/paper/SL_v3.docx
@@ -11637,8 +11637,6 @@
           <w:rFonts w:ascii="Arial" w:hAnsi="Arial" w:cs="Arial"/>
         </w:rPr>
       </w:pPr>
-      <w:bookmarkStart w:id="38" w:name="_GoBack"/>
-      <w:bookmarkEnd w:id="38"/>
       <w:r>
         <w:rPr>
           <w:rStyle w:val="CommentReference"/>
@@ -11656,7 +11654,7 @@
           <w:color w:val="auto"/>
         </w:rPr>
       </w:pPr>
-      <w:bookmarkStart w:id="39" w:name="_Toc49355890"/>
+      <w:bookmarkStart w:id="38" w:name="_Toc49355890"/>
       <w:r>
         <w:rPr>
           <w:rFonts w:ascii="Arial" w:hAnsi="Arial" w:cs="Arial"/>
@@ -11664,6 +11662,55 @@
           <w:color w:val="auto"/>
         </w:rPr>
         <w:t>Discussion</w:t>
+      </w:r>
+      <w:bookmarkEnd w:id="38"/>
+    </w:p>
+    <w:p>
+      <w:pPr>
+        <w:jc w:val="both"/>
+        <w:rPr>
+          <w:rFonts w:ascii="Arial" w:hAnsi="Arial" w:cs="Arial"/>
+        </w:rPr>
+      </w:pPr>
+      <w:r>
+        <w:rPr>
+          <w:rFonts w:ascii="Arial" w:hAnsi="Arial" w:cs="Arial"/>
+        </w:rPr>
+        <w:t xml:space="preserve">Here we were able to replicate our findings from Experiment 1, in which the presence of implicit statistical structure modulates reaction times to items embedded in the stream. Notably, we could establish that this modulation is most extreme for those items which become strictly predictable (those with a transitional probability of </w:t>
+      </w:r>
+      <w:proofErr w:type="gramStart"/>
+      <w:r>
+        <w:rPr>
+          <w:rFonts w:ascii="Arial" w:hAnsi="Arial" w:cs="Arial"/>
+        </w:rPr>
+        <w:t>1</w:t>
+      </w:r>
+      <w:proofErr w:type="gramEnd"/>
+      <w:r>
+        <w:rPr>
+          <w:rFonts w:ascii="Arial" w:hAnsi="Arial" w:cs="Arial"/>
+        </w:rPr>
+        <w:t xml:space="preserve">, in word-medial and word-final positions), as compared with the same items tested in a stream of randomly ordered syllables.  </w:t>
+      </w:r>
+    </w:p>
+    <w:p>
+      <w:pPr>
+        <w:pStyle w:val="Heading1"/>
+        <w:jc w:val="both"/>
+        <w:rPr>
+          <w:rFonts w:ascii="Arial" w:hAnsi="Arial" w:cs="Arial"/>
+          <w:b/>
+          <w:color w:val="auto"/>
+        </w:rPr>
+      </w:pPr>
+      <w:bookmarkStart w:id="39" w:name="_Toc49355891"/>
+      <w:r>
+        <w:rPr>
+          <w:rFonts w:ascii="Arial" w:hAnsi="Arial" w:cs="Arial"/>
+          <w:b/>
+          <w:color w:val="auto"/>
+        </w:rPr>
+        <w:t>Coding of Structural Features in Online Target Detection</w:t>
       </w:r>
       <w:bookmarkEnd w:id="39"/>
     </w:p>
@@ -11678,26 +11725,183 @@
         <w:rPr>
           <w:rFonts w:ascii="Arial" w:hAnsi="Arial" w:cs="Arial"/>
         </w:rPr>
-        <w:t xml:space="preserve">Here we were able to replicate our findings from Experiment 1, in which the presence of implicit statistical structure modulates reaction times to items embedded in the stream. Notably, we could establish that this modulation is most extreme for those items which become strictly predictable (those with a transitional probability of </w:t>
+        <w:t xml:space="preserve">In a final analysis, we aimed to explore the reaction time data from the online target detection task further, in order to determine if the observed patterns of RTs could reveal any specific information about the implicit structure of the stream heard during the exposure. Specifically, we hypothesized that one of four possible features </w:t>
       </w:r>
       <w:proofErr w:type="gramStart"/>
       <w:r>
         <w:rPr>
           <w:rFonts w:ascii="Arial" w:hAnsi="Arial" w:cs="Arial"/>
         </w:rPr>
-        <w:t>1</w:t>
+        <w:t>could be encoded</w:t>
       </w:r>
       <w:proofErr w:type="gramEnd"/>
       <w:r>
         <w:rPr>
           <w:rFonts w:ascii="Arial" w:hAnsi="Arial" w:cs="Arial"/>
         </w:rPr>
-        <w:t xml:space="preserve">, in word-medial and word-final positions), as compared with the same items tested in a stream of randomly ordered syllables.  </w:t>
+        <w:t xml:space="preserve"> in reaction time data: transitional probability, ordinal position, word identity, and duplets. We predicted that a failure to track one or more of these features </w:t>
+      </w:r>
+      <w:proofErr w:type="gramStart"/>
+      <w:r>
+        <w:rPr>
+          <w:rFonts w:ascii="Arial" w:hAnsi="Arial" w:cs="Arial"/>
+        </w:rPr>
+        <w:t>may</w:t>
+      </w:r>
+      <w:proofErr w:type="gramEnd"/>
+      <w:r>
+        <w:rPr>
+          <w:rFonts w:ascii="Arial" w:hAnsi="Arial" w:cs="Arial"/>
+        </w:rPr>
+        <w:t xml:space="preserve"> explain why online RT scores fail to correlate with offline word recognition performance.</w:t>
       </w:r>
     </w:p>
     <w:p>
       <w:pPr>
-        <w:pStyle w:val="Heading1"/>
+        <w:jc w:val="both"/>
+        <w:rPr>
+          <w:rFonts w:ascii="Arial" w:hAnsi="Arial" w:cs="Arial"/>
+        </w:rPr>
+      </w:pPr>
+      <w:r>
+        <w:rPr>
+          <w:rFonts w:ascii="Arial" w:hAnsi="Arial" w:cs="Arial"/>
+        </w:rPr>
+        <w:t xml:space="preserve">We first combined the data from Experiment 1 (N = 33) with the data from structured condition in Experiment 2 (N = 20) for a combined data set with greater power (N = 53). </w:t>
+      </w:r>
+      <w:commentRangeStart w:id="40"/>
+      <w:commentRangeStart w:id="41"/>
+      <w:r>
+        <w:rPr>
+          <w:rFonts w:ascii="Arial" w:hAnsi="Arial" w:cs="Arial"/>
+        </w:rPr>
+        <w:t xml:space="preserve">For each participant, </w:t>
+      </w:r>
+      <w:r>
+        <w:rPr>
+          <w:rFonts w:ascii="Arial" w:hAnsi="Arial" w:cs="Arial"/>
+        </w:rPr>
+        <w:lastRenderedPageBreak/>
+        <w:t xml:space="preserve">we computed a dissimilarity matrix (1- Pearson correlation) on RTs between each pair of syllables, thus generating a 12-x-12 matrix of correlation values for each participant. </w:t>
+      </w:r>
+      <w:commentRangeEnd w:id="40"/>
+      <w:commentRangeEnd w:id="41"/>
+      <w:r>
+        <w:rPr>
+          <w:rFonts w:ascii="Arial" w:hAnsi="Arial" w:cs="Arial"/>
+        </w:rPr>
+        <w:t xml:space="preserve">We then applied a Fisher’s z-transformation to each matrix to normalize dissimilarity values. </w:t>
+      </w:r>
+      <w:r>
+        <w:rPr>
+          <w:rStyle w:val="CommentReference"/>
+        </w:rPr>
+        <w:commentReference w:id="40"/>
+      </w:r>
+      <w:r>
+        <w:rPr>
+          <w:rStyle w:val="CommentReference"/>
+        </w:rPr>
+        <w:commentReference w:id="41"/>
+      </w:r>
+      <w:r>
+        <w:rPr>
+          <w:rFonts w:ascii="Arial" w:hAnsi="Arial" w:cs="Arial"/>
+        </w:rPr>
+        <w:t xml:space="preserve">For each of the four analyses mentioned above, we identified a </w:t>
+      </w:r>
+      <w:r>
+        <w:rPr>
+          <w:rFonts w:ascii="Arial" w:hAnsi="Arial" w:cs="Arial"/>
+          <w:i/>
+        </w:rPr>
+        <w:t>within</w:t>
+      </w:r>
+      <w:r>
+        <w:rPr>
+          <w:rFonts w:ascii="Arial" w:hAnsi="Arial" w:cs="Arial"/>
+        </w:rPr>
+        <w:t xml:space="preserve"> and an </w:t>
+      </w:r>
+      <w:r>
+        <w:rPr>
+          <w:rFonts w:ascii="Arial" w:hAnsi="Arial" w:cs="Arial"/>
+          <w:i/>
+        </w:rPr>
+        <w:t>across</w:t>
+      </w:r>
+      <w:r>
+        <w:rPr>
+          <w:rFonts w:ascii="Arial" w:hAnsi="Arial" w:cs="Arial"/>
+        </w:rPr>
+        <w:t xml:space="preserve"> group. Within groups consisted of those cells in the correlation matrix that correspond to the feature being tested (e.g. ordinal position), while across groups features cells that represented a violation of that group. For each test, we performed a random sampling of values from the respective cells from all participants. The sampling procedure </w:t>
+      </w:r>
+      <w:proofErr w:type="gramStart"/>
+      <w:r>
+        <w:rPr>
+          <w:rFonts w:ascii="Arial" w:hAnsi="Arial" w:cs="Arial"/>
+        </w:rPr>
+        <w:t>was repeated</w:t>
+      </w:r>
+      <w:proofErr w:type="gramEnd"/>
+      <w:r>
+        <w:rPr>
+          <w:rFonts w:ascii="Arial" w:hAnsi="Arial" w:cs="Arial"/>
+        </w:rPr>
+        <w:t xml:space="preserve"> 200 times with replacement, with the N for each test being equal to 4/5 times the length of the </w:t>
+      </w:r>
+      <w:r>
+        <w:rPr>
+          <w:rFonts w:ascii="Arial" w:hAnsi="Arial" w:cs="Arial"/>
+        </w:rPr>
+        <w:t>shorter</w:t>
+      </w:r>
+      <w:r>
+        <w:rPr>
+          <w:rFonts w:ascii="Arial" w:hAnsi="Arial" w:cs="Arial"/>
+        </w:rPr>
+        <w:t xml:space="preserve"> of the two arrays being compared</w:t>
+      </w:r>
+      <w:r>
+        <w:rPr>
+          <w:rFonts w:ascii="Arial" w:hAnsi="Arial" w:cs="Arial"/>
+        </w:rPr>
+        <w:t>.</w:t>
+      </w:r>
+      <w:r>
+        <w:rPr>
+          <w:rFonts w:ascii="Arial" w:hAnsi="Arial" w:cs="Arial"/>
+        </w:rPr>
+        <w:t xml:space="preserve"> (</w:t>
+      </w:r>
+      <w:r>
+        <w:rPr>
+          <w:rFonts w:ascii="Arial" w:hAnsi="Arial" w:cs="Arial"/>
+        </w:rPr>
+        <w:t>Since arrays for this analysis must have the same length and</w:t>
+      </w:r>
+      <w:r>
+        <w:rPr>
+          <w:rFonts w:ascii="Arial" w:hAnsi="Arial" w:cs="Arial"/>
+        </w:rPr>
+        <w:t xml:space="preserve"> not all tests entailed the same number of comparisons</w:t>
+      </w:r>
+      <w:r>
+        <w:rPr>
+          <w:rFonts w:ascii="Arial" w:hAnsi="Arial" w:cs="Arial"/>
+        </w:rPr>
+        <w:t>, we effectively subsampled from both arrays out to a common length.)</w:t>
+      </w:r>
+      <w:r>
+        <w:rPr>
+          <w:rFonts w:ascii="Arial" w:hAnsi="Arial" w:cs="Arial"/>
+        </w:rPr>
+        <w:t xml:space="preserve"> We then computed a Wilcoxon’s rank sum test on resulting two arrays. </w:t>
+      </w:r>
+    </w:p>
+    <w:p>
+      <w:pPr>
+        <w:pStyle w:val="Heading2"/>
         <w:jc w:val="both"/>
         <w:rPr>
           <w:rFonts w:ascii="Arial" w:hAnsi="Arial" w:cs="Arial"/>
@@ -11705,16 +11909,14 @@
           <w:color w:val="auto"/>
         </w:rPr>
       </w:pPr>
-      <w:bookmarkStart w:id="40" w:name="_Toc49355891"/>
       <w:r>
         <w:rPr>
           <w:rFonts w:ascii="Arial" w:hAnsi="Arial" w:cs="Arial"/>
           <w:b/>
           <w:color w:val="auto"/>
         </w:rPr>
-        <w:t>Coding of Structural Features in Online Target Detection</w:t>
-      </w:r>
-      <w:bookmarkEnd w:id="40"/>
+        <w:t>Reaction Times to Targets Reveal Sensitivity to Ordinal Position, Transitional Probability, and Duplet Pairings</w:t>
+      </w:r>
     </w:p>
     <w:p>
       <w:pPr>
@@ -11723,135 +11925,6 @@
           <w:rFonts w:ascii="Arial" w:hAnsi="Arial" w:cs="Arial"/>
         </w:rPr>
       </w:pPr>
-      <w:r>
-        <w:rPr>
-          <w:rFonts w:ascii="Arial" w:hAnsi="Arial" w:cs="Arial"/>
-        </w:rPr>
-        <w:t xml:space="preserve">In a final analysis, we aimed to explore the reaction time data from the online target detection task further, in order to determine if the observed patterns of RTs could reveal any specific information about the implicit structure of the stream heard during the exposure. Specifically, we hypothesized that one of four possible features </w:t>
-      </w:r>
-      <w:proofErr w:type="gramStart"/>
-      <w:r>
-        <w:rPr>
-          <w:rFonts w:ascii="Arial" w:hAnsi="Arial" w:cs="Arial"/>
-        </w:rPr>
-        <w:t>could be encoded</w:t>
-      </w:r>
-      <w:proofErr w:type="gramEnd"/>
-      <w:r>
-        <w:rPr>
-          <w:rFonts w:ascii="Arial" w:hAnsi="Arial" w:cs="Arial"/>
-        </w:rPr>
-        <w:t xml:space="preserve"> in reaction time data: transitional probability, ordinal position, word identity, and duplets. We predicted that a failure to track one or more of these features </w:t>
-      </w:r>
-      <w:proofErr w:type="gramStart"/>
-      <w:r>
-        <w:rPr>
-          <w:rFonts w:ascii="Arial" w:hAnsi="Arial" w:cs="Arial"/>
-        </w:rPr>
-        <w:t>may</w:t>
-      </w:r>
-      <w:proofErr w:type="gramEnd"/>
-      <w:r>
-        <w:rPr>
-          <w:rFonts w:ascii="Arial" w:hAnsi="Arial" w:cs="Arial"/>
-        </w:rPr>
-        <w:t xml:space="preserve"> explain why online RT scores fail to correlate with offline word recognition performance.</w:t>
-      </w:r>
-    </w:p>
-    <w:p>
-      <w:pPr>
-        <w:jc w:val="both"/>
-        <w:rPr>
-          <w:rFonts w:ascii="Arial" w:hAnsi="Arial" w:cs="Arial"/>
-        </w:rPr>
-      </w:pPr>
-      <w:r>
-        <w:rPr>
-          <w:rFonts w:ascii="Arial" w:hAnsi="Arial" w:cs="Arial"/>
-        </w:rPr>
-        <w:t xml:space="preserve">We first combined the data from Experiment 1 (N = 33) with the data from structured condition in Experiment 2 (N = 20) for a combined data set with greater power (N = 53). </w:t>
-      </w:r>
-      <w:commentRangeStart w:id="41"/>
-      <w:commentRangeStart w:id="42"/>
-      <w:r>
-        <w:rPr>
-          <w:rFonts w:ascii="Arial" w:hAnsi="Arial" w:cs="Arial"/>
-        </w:rPr>
-        <w:t xml:space="preserve">For each participant, </w:t>
-      </w:r>
-      <w:r>
-        <w:rPr>
-          <w:rFonts w:ascii="Arial" w:hAnsi="Arial" w:cs="Arial"/>
-        </w:rPr>
-        <w:lastRenderedPageBreak/>
-        <w:t xml:space="preserve">we computed a dissimilarity matrix (1- Pearson correlation) on RTs between each pair of syllables, thus generating a 12-x-12 matrix of correlation values for each participant. </w:t>
-      </w:r>
-      <w:commentRangeEnd w:id="41"/>
-      <w:commentRangeEnd w:id="42"/>
-      <w:r>
-        <w:rPr>
-          <w:rFonts w:ascii="Arial" w:hAnsi="Arial" w:cs="Arial"/>
-        </w:rPr>
-        <w:t xml:space="preserve">We then applied a Fisher’s z-transformation to each matrix to normalize dissimilarity values. </w:t>
-      </w:r>
-      <w:r>
-        <w:rPr>
-          <w:rStyle w:val="CommentReference"/>
-        </w:rPr>
-        <w:commentReference w:id="41"/>
-      </w:r>
-      <w:r>
-        <w:rPr>
-          <w:rStyle w:val="CommentReference"/>
-        </w:rPr>
-        <w:commentReference w:id="42"/>
-      </w:r>
-      <w:r>
-        <w:rPr>
-          <w:rFonts w:ascii="Arial" w:hAnsi="Arial" w:cs="Arial"/>
-        </w:rPr>
-        <w:t xml:space="preserve">For each of the four analyses mentioned above, we identified a </w:t>
-      </w:r>
-      <w:r>
-        <w:rPr>
-          <w:rFonts w:ascii="Arial" w:hAnsi="Arial" w:cs="Arial"/>
-          <w:i/>
-        </w:rPr>
-        <w:t>within</w:t>
-      </w:r>
-      <w:r>
-        <w:rPr>
-          <w:rFonts w:ascii="Arial" w:hAnsi="Arial" w:cs="Arial"/>
-        </w:rPr>
-        <w:t xml:space="preserve"> and an </w:t>
-      </w:r>
-      <w:r>
-        <w:rPr>
-          <w:rFonts w:ascii="Arial" w:hAnsi="Arial" w:cs="Arial"/>
-          <w:i/>
-        </w:rPr>
-        <w:t>across</w:t>
-      </w:r>
-      <w:r>
-        <w:rPr>
-          <w:rFonts w:ascii="Arial" w:hAnsi="Arial" w:cs="Arial"/>
-        </w:rPr>
-        <w:t xml:space="preserve"> group. Within groups consisted of those cells in the correlation matrix that correspond to the feature being tested (e.g. ordinal position), while across groups features cells that represented a violation of that group. For each test, we performed a random sampling of values from the respective cells from all participants. The sampling procedure was repeated 200 times with replacement, with the N for each test being equal to 4/5 times the length of the </w:t>
-      </w:r>
-      <w:proofErr w:type="gramStart"/>
-      <w:r>
-        <w:rPr>
-          <w:rFonts w:ascii="Arial" w:hAnsi="Arial" w:cs="Arial"/>
-        </w:rPr>
-        <w:t>shortest</w:t>
-      </w:r>
-      <w:proofErr w:type="gramEnd"/>
-      <w:r>
-        <w:rPr>
-          <w:rFonts w:ascii="Arial" w:hAnsi="Arial" w:cs="Arial"/>
-        </w:rPr>
-        <w:t xml:space="preserve"> of the two arrays being compared (as not all tests entailed the same number of comparisons). We then computed a Wilcoxon’s rank sum test on resulting two arrays. </w:t>
-      </w:r>
     </w:p>
     <w:p>
       <w:pPr>
@@ -11912,6 +11985,7 @@
         <w:jc w:val="both"/>
         <w:rPr>
           <w:b/>
+          <w:i w:val="0"/>
         </w:rPr>
       </w:pPr>
       <w:r>
@@ -11964,6 +12038,13 @@
         </w:rPr>
         <w:t>Within versus across group similarity for four features of the stimulus stream.</w:t>
       </w:r>
+      <w:r>
+        <w:rPr>
+          <w:b/>
+          <w:noProof/>
+        </w:rPr>
+        <w:t xml:space="preserve"> For each feature, we determined within and across groups; pairs of syllables that share the property versus pairs that violate the property, respectively. We sampled 200 times with replacement from the 12-x-12 syllable-wise dissimilarity matrices created for each participant. </w:t>
+      </w:r>
     </w:p>
     <w:p>
       <w:pPr>
@@ -11976,7 +12057,19 @@
         <w:rPr>
           <w:rFonts w:ascii="Arial" w:hAnsi="Arial" w:cs="Arial"/>
         </w:rPr>
-        <w:t xml:space="preserve">For the test of transitional probability, within values included the correlation between all pairs of word-initial syllables (TP = 0.33) versus the correlation between all pairs of word-medial and word-final syllables (TP = 1). Across values included pairs with crossed probabilities (e.g. TP = </w:t>
+        <w:t>For the test of transitional probability</w:t>
+      </w:r>
+      <w:r>
+        <w:rPr>
+          <w:rFonts w:ascii="Arial" w:hAnsi="Arial" w:cs="Arial"/>
+        </w:rPr>
+        <w:t xml:space="preserve"> (N = 239)</w:t>
+      </w:r>
+      <w:r>
+        <w:rPr>
+          <w:rFonts w:ascii="Arial" w:hAnsi="Arial" w:cs="Arial"/>
+        </w:rPr>
+        <w:t xml:space="preserve">, within values included the correlation between all pairs of word-initial syllables (TP = 0.33) versus the correlation between all pairs of word-medial and word-final syllables (TP = 1). Across values included pairs with crossed probabilities (e.g. TP = </w:t>
       </w:r>
       <w:proofErr w:type="gramStart"/>
       <w:r>
@@ -12021,7 +12114,7 @@
           <w:rPr>
             <w:rFonts w:ascii="Cambria Math" w:hAnsi="Cambria Math" w:cs="Arial"/>
           </w:rPr>
-          <m:t>= 1303113221,  p-value &lt; 0.0001, CI=</m:t>
+          <m:t>= 1303113221,  p &lt; 0.0001, CI=</m:t>
         </m:r>
         <m:d>
           <m:dPr>
@@ -12054,7 +12147,26 @@
         <w:rPr>
           <w:rFonts w:ascii="Arial" w:hAnsi="Arial" w:cs="Arial"/>
         </w:rPr>
-        <w:t xml:space="preserve">). For the test of ordinal position, within values included the correlation between all pairs of word-initial syllables (e.g. nu-ro), all pairs of word-medial syllables (e.g. </w:t>
+        <w:t>). For the test of ordinal position</w:t>
+      </w:r>
+      <w:r>
+        <w:rPr>
+          <w:rFonts w:ascii="Arial" w:hAnsi="Arial" w:cs="Arial"/>
+        </w:rPr>
+        <w:t xml:space="preserve"> (N = 468)</w:t>
+      </w:r>
+      <w:r>
+        <w:rPr>
+          <w:rFonts w:ascii="Arial" w:hAnsi="Arial" w:cs="Arial"/>
+        </w:rPr>
+        <w:t xml:space="preserve">, within values included the correlation between all pairs </w:t>
+      </w:r>
+      <w:r>
+        <w:rPr>
+          <w:rFonts w:ascii="Arial" w:hAnsi="Arial" w:cs="Arial"/>
+        </w:rPr>
+        <w:lastRenderedPageBreak/>
+        <w:t xml:space="preserve">of word-initial syllables (e.g. nu-ro), all pairs of word-medial syllables (e.g. </w:t>
       </w:r>
       <w:proofErr w:type="spellStart"/>
       <w:r>
@@ -12110,7 +12222,19 @@
         <w:rPr>
           <w:rFonts w:ascii="Arial" w:hAnsi="Arial" w:cs="Arial"/>
         </w:rPr>
-        <w:t>-di). Here we also observed a significant shift in means between the two groups. (</w:t>
+        <w:t xml:space="preserve">-di). Here we also observed a significant shift in means between the two </w:t>
+      </w:r>
+      <w:r>
+        <w:rPr>
+          <w:rFonts w:ascii="Arial" w:hAnsi="Arial" w:cs="Arial"/>
+        </w:rPr>
+        <w:t xml:space="preserve">groups. </w:t>
+      </w:r>
+      <w:r>
+        <w:rPr>
+          <w:rFonts w:ascii="Arial" w:hAnsi="Arial" w:cs="Arial"/>
+        </w:rPr>
+        <w:t>(</w:t>
       </w:r>
       <m:oMath>
         <m:r>
@@ -12141,29 +12265,32 @@
           <w:rPr>
             <w:rFonts w:ascii="Cambria Math" w:hAnsi="Cambria Math" w:cs="Arial"/>
           </w:rPr>
-          <m:t>= 4995263642, p-value &lt; 0.0001, CI=[0.008, 0.015]; estimates of difference in location 0.011</m:t>
+          <m:t>= 4995263642, p&lt; 0.0001, CI=[0.008, 0.015]; estimates of difference in location 0.011</m:t>
         </m:r>
       </m:oMath>
       <w:r>
         <w:rPr>
           <w:rFonts w:ascii="Arial" w:hAnsi="Arial" w:cs="Arial"/>
         </w:rPr>
-        <w:t>).</w:t>
-      </w:r>
-    </w:p>
-    <w:p>
-      <w:pPr>
-        <w:jc w:val="both"/>
-        <w:rPr>
-          <w:rFonts w:ascii="Arial" w:hAnsi="Arial" w:cs="Arial"/>
-        </w:rPr>
-      </w:pPr>
-      <w:r>
-        <w:rPr>
-          <w:rFonts w:ascii="Arial" w:hAnsi="Arial" w:cs="Arial"/>
-        </w:rPr>
-        <w:lastRenderedPageBreak/>
-        <w:t>For the test of word identity, within values included the correlation between syllables within each word (e.g. nu-</w:t>
+        <w:t xml:space="preserve">). </w:t>
+      </w:r>
+      <w:r>
+        <w:rPr>
+          <w:rFonts w:ascii="Arial" w:hAnsi="Arial" w:cs="Arial"/>
+        </w:rPr>
+        <w:t>For the test of word identity</w:t>
+      </w:r>
+      <w:r>
+        <w:rPr>
+          <w:rFonts w:ascii="Arial" w:hAnsi="Arial" w:cs="Arial"/>
+        </w:rPr>
+        <w:t xml:space="preserve"> (N = 468)</w:t>
+      </w:r>
+      <w:r>
+        <w:rPr>
+          <w:rFonts w:ascii="Arial" w:hAnsi="Arial" w:cs="Arial"/>
+        </w:rPr>
+        <w:t>, within values included the correlation between syllables within each word (e.g. nu-</w:t>
       </w:r>
       <w:proofErr w:type="spellStart"/>
       <w:r>
@@ -12191,21 +12318,7 @@
         <w:rPr>
           <w:rFonts w:ascii="Arial" w:hAnsi="Arial" w:cs="Arial"/>
         </w:rPr>
-        <w:t xml:space="preserve">-di, </w:t>
-      </w:r>
-      <w:proofErr w:type="gramStart"/>
-      <w:r>
-        <w:rPr>
-          <w:rFonts w:ascii="Arial" w:hAnsi="Arial" w:cs="Arial"/>
-        </w:rPr>
-        <w:t>nu</w:t>
-      </w:r>
-      <w:proofErr w:type="gramEnd"/>
-      <w:r>
-        <w:rPr>
-          <w:rFonts w:ascii="Arial" w:hAnsi="Arial" w:cs="Arial"/>
-        </w:rPr>
-        <w:t xml:space="preserve">-di). Across values included “phantom” word pairs where each item in the pair </w:t>
+        <w:t xml:space="preserve">-di, nu-di). Across values included “phantom” word pairs where each item in the pair </w:t>
       </w:r>
       <w:proofErr w:type="gramStart"/>
       <w:r>
@@ -12264,14 +12377,40 @@
           <w:rPr>
             <w:rFonts w:ascii="Cambria Math" w:hAnsi="Cambria Math" w:cs="Arial"/>
           </w:rPr>
-          <m:t>= 4891836441, p-value = 0.4957, CI:[-0.0024, 0.0002]; estimates of difference in location:&lt;-.0001</m:t>
+          <m:t>= 4891836441, p= 0.4957, CI:[-0.0024, 0.0002]; estimates of difference in location:&lt;-.0001</m:t>
         </m:r>
       </m:oMath>
       <w:r>
         <w:rPr>
           <w:rFonts w:ascii="Arial" w:hAnsi="Arial" w:cs="Arial"/>
         </w:rPr>
-        <w:t>). Finally, to test duplet identity, we compared values from all pairs of duplets within words (e.g. nu-ga, ga-di) versus pairs of word-initial and word-final syllables within words (e.g. nu-di). Our Wilcoxon test suggested the two groups differ in their means. (</w:t>
+        <w:t xml:space="preserve">). </w:t>
+      </w:r>
+      <w:r>
+        <w:rPr>
+          <w:rFonts w:ascii="Arial" w:hAnsi="Arial" w:cs="Arial"/>
+        </w:rPr>
+        <w:t>Finally, to test duplet identity</w:t>
+      </w:r>
+      <w:r>
+        <w:rPr>
+          <w:rFonts w:ascii="Arial" w:hAnsi="Arial" w:cs="Arial"/>
+        </w:rPr>
+        <w:t xml:space="preserve"> (N = 156</w:t>
+      </w:r>
+      <w:bookmarkStart w:id="42" w:name="_GoBack"/>
+      <w:bookmarkEnd w:id="42"/>
+      <w:r>
+        <w:rPr>
+          <w:rFonts w:ascii="Arial" w:hAnsi="Arial" w:cs="Arial"/>
+        </w:rPr>
+        <w:t>)</w:t>
+      </w:r>
+      <w:r>
+        <w:rPr>
+          <w:rFonts w:ascii="Arial" w:hAnsi="Arial" w:cs="Arial"/>
+        </w:rPr>
+        <w:t>, we compared values from all pairs of duplets within words (e.g. nu-ga, ga-di) versus pairs of word-initial and word-final syllables within words (e.g. nu-di). Our Wilcoxon test suggested the two groups differ in their means. (</w:t>
       </w:r>
       <m:oMath>
         <m:r>
@@ -12302,7 +12441,7 @@
           <w:rPr>
             <w:rFonts w:ascii="Cambria Math" w:hAnsi="Cambria Math" w:cs="Arial"/>
           </w:rPr>
-          <m:t>= 557892245, p-value = 0.006, CI:[0.001, 0.012]; estimates of difference in location: -0.006</m:t>
+          <m:t>= 557892245, p= 0.006, CI:[0.001, 0.012]; estimates of difference in location: -0.006</m:t>
         </m:r>
       </m:oMath>
       <w:r>
@@ -12427,6 +12566,34 @@
         </w:rPr>
         <w:t xml:space="preserve"> </w:t>
       </w:r>
+    </w:p>
+    <w:p>
+      <w:pPr>
+        <w:pStyle w:val="Heading2"/>
+        <w:jc w:val="both"/>
+        <w:rPr>
+          <w:rFonts w:ascii="Arial" w:hAnsi="Arial" w:cs="Arial"/>
+          <w:b/>
+          <w:color w:val="auto"/>
+        </w:rPr>
+      </w:pPr>
+      <w:r>
+        <w:rPr>
+          <w:rFonts w:ascii="Arial" w:hAnsi="Arial" w:cs="Arial"/>
+          <w:b/>
+          <w:color w:val="auto"/>
+        </w:rPr>
+        <w:t>Correlating Individual RT Patterns with Offline Word Recognition Performance</w:t>
+      </w:r>
+    </w:p>
+    <w:p/>
+    <w:p>
+      <w:pPr>
+        <w:jc w:val="both"/>
+        <w:rPr>
+          <w:rFonts w:ascii="Arial" w:hAnsi="Arial" w:cs="Arial"/>
+        </w:rPr>
+      </w:pPr>
     </w:p>
     <w:p>
       <w:pPr>
@@ -12634,6 +12801,7 @@
           <w:b/>
           <w:color w:val="auto"/>
         </w:rPr>
+        <w:lastRenderedPageBreak/>
         <w:t>References</w:t>
       </w:r>
       <w:bookmarkEnd w:id="46"/>
@@ -12758,7 +12926,6 @@
           <w:noProof/>
           <w:szCs w:val="24"/>
         </w:rPr>
-        <w:lastRenderedPageBreak/>
         <w:t xml:space="preserve">Batterink, Laura J., and Ken A. Paller. 2017. “Online Neural Monitoring of Statistical Learning.” </w:t>
       </w:r>
       <w:r>
@@ -13202,7 +13369,16 @@
           <w:noProof/>
           <w:szCs w:val="24"/>
         </w:rPr>
-        <w:t>Franco, Ana, Vinciane Gaillard, Axel Cleeremans, and Arnaud Destrebecqz. 2014. “Assessing Segmentation Processes by Click Detection: Online Measure of Statistical Learning, or Simple Interference?” https://link.springer.com/content/pdf/10.3758%2Fs13428-014-0548-x.pdf (February 13, 2019).</w:t>
+        <w:t xml:space="preserve">Franco, Ana, Vinciane Gaillard, Axel Cleeremans, and Arnaud Destrebecqz. 2014. “Assessing </w:t>
+      </w:r>
+      <w:r>
+        <w:rPr>
+          <w:rFonts w:ascii="Arial" w:hAnsi="Arial" w:cs="Arial"/>
+          <w:noProof/>
+          <w:szCs w:val="24"/>
+        </w:rPr>
+        <w:lastRenderedPageBreak/>
+        <w:t>Segmentation Processes by Click Detection: Online Measure of Statistical Learning, or Simple Interference?” https://link.springer.com/content/pdf/10.3758%2Fs13428-014-0548-x.pdf (February 13, 2019).</w:t>
       </w:r>
     </w:p>
     <w:p>
@@ -13266,7 +13442,6 @@
           <w:noProof/>
           <w:szCs w:val="24"/>
         </w:rPr>
-        <w:lastRenderedPageBreak/>
         <w:t xml:space="preserve">Gómez, David M, Ricardo A H Bion, and Jacques Mehler. 2010. “The Word Segmentation Process as Revealed by Click Detection.” </w:t>
       </w:r>
       <w:r>
@@ -13686,6 +13861,7 @@
           <w:noProof/>
           <w:szCs w:val="24"/>
         </w:rPr>
+        <w:lastRenderedPageBreak/>
         <w:t xml:space="preserve">Turk-Browne, Nicholas B., Justin A. Jungé, and Brian J. Scholl. 2005. “The Automaticity of Visual Statistical Learning.” </w:t>
       </w:r>
       <w:r>
@@ -13768,7 +13944,6 @@
           <w:noProof/>
           <w:szCs w:val="24"/>
         </w:rPr>
-        <w:lastRenderedPageBreak/>
         <w:t xml:space="preserve">Turk-Browne, Nicholas B, Brian J Scholl, Marcia K Johnson, and Marvin M Chun. 2010. “Implicit Perceptual Anticipation Triggered by Statistical Learning.” </w:t>
       </w:r>
       <w:r>
@@ -25426,7 +25601,7 @@
       </w:r>
     </w:p>
   </w:comment>
-  <w:comment w:id="41" w:author="Lucia" w:date="2020-08-27T10:40:00Z" w:initials="LM">
+  <w:comment w:id="40" w:author="Lucia" w:date="2020-08-27T10:40:00Z" w:initials="LM">
     <w:p>
       <w:pPr>
         <w:pStyle w:val="CommentText"/>
@@ -25442,7 +25617,7 @@
       </w:r>
     </w:p>
   </w:comment>
-  <w:comment w:id="42" w:author="Ava" w:date="2020-09-01T17:38:00Z" w:initials="AK">
+  <w:comment w:id="41" w:author="Ava" w:date="2020-09-01T17:38:00Z" w:initials="AK">
     <w:p>
       <w:pPr>
         <w:pStyle w:val="CommentText"/>
@@ -25589,7 +25764,7 @@
             <w:rFonts w:ascii="Garamond" w:hAnsi="Garamond"/>
             <w:noProof/>
           </w:rPr>
-          <w:t>16</w:t>
+          <w:t>17</w:t>
         </w:r>
         <w:r>
           <w:rPr>
@@ -28140,7 +28315,7 @@
 </file>
 
 <file path=customXml/itemProps1.xml><?xml version="1.0" encoding="utf-8"?>
-<ds:datastoreItem xmlns:ds="http://schemas.openxmlformats.org/officeDocument/2006/customXml" ds:itemID="{2B359363-027B-4990-ADFB-95797C3BF3E5}">
+<ds:datastoreItem xmlns:ds="http://schemas.openxmlformats.org/officeDocument/2006/customXml" ds:itemID="{3C5430F6-8653-49E6-97C2-9F8FD83F0656}">
   <ds:schemaRefs>
     <ds:schemaRef ds:uri="http://schemas.openxmlformats.org/officeDocument/2006/bibliography"/>
   </ds:schemaRefs>

</xml_diff>